<commit_message>
writing file with ajax worked
</commit_message>
<xml_diff>
--- a/master.docx
+++ b/master.docx
@@ -2207,6 +2207,8 @@
               </w:rPr>
               <w:fldChar w:fldCharType="end"/>
             </w:r>
+            <w:bookmarkStart w:id="2" w:name="_GoBack"/>
+            <w:bookmarkEnd w:id="2"/>
           </w:p>
         </w:tc>
         <w:tc>
@@ -2424,8 +2426,6 @@
               </w:rPr>
               <w:fldChar w:fldCharType="end"/>
             </w:r>
-            <w:bookmarkStart w:id="2" w:name="_GoBack"/>
-            <w:bookmarkEnd w:id="2"/>
           </w:p>
         </w:tc>
       </w:tr>
@@ -2635,1464 +2635,6 @@
         </w:rPr>
       </w:pPr>
     </w:p>
-    <w:p>
-      <w:pPr>
-        <w:ind w:left="-1134"/>
-        <w:rPr>
-          <w:rFonts w:ascii="Garamond" w:hAnsi="Garamond"/>
-          <w:b/>
-          <w:color w:val="C00000"/>
-          <w:sz w:val="32"/>
-        </w:rPr>
-      </w:pPr>
-      <w:r>
-        <w:rPr>
-          <w:rFonts w:ascii="Garamond" w:hAnsi="Garamond"/>
-          <w:b/>
-          <w:color w:val="C00000"/>
-          <w:sz w:val="32"/>
-        </w:rPr>
-        <w:t>Replacement Offer</w:t>
-      </w:r>
-      <w:r>
-        <w:rPr>
-          <w:rFonts w:ascii="Garamond" w:hAnsi="Garamond"/>
-          <w:b/>
-          <w:color w:val="C00000"/>
-          <w:sz w:val="32"/>
-        </w:rPr>
-        <w:t xml:space="preserve"> (</w:t>
-      </w:r>
-      <w:r>
-        <w:rPr>
-          <w:rFonts w:ascii="Garamond" w:hAnsi="Garamond"/>
-          <w:b/>
-          <w:color w:val="C00000"/>
-          <w:sz w:val="32"/>
-        </w:rPr>
-        <w:t>Optional</w:t>
-      </w:r>
-      <w:r>
-        <w:rPr>
-          <w:rFonts w:ascii="Garamond" w:hAnsi="Garamond"/>
-          <w:b/>
-          <w:color w:val="C00000"/>
-          <w:sz w:val="32"/>
-        </w:rPr>
-        <w:t>)</w:t>
-      </w:r>
-    </w:p>
-    <w:p>
-      <w:pPr>
-        <w:ind w:left="-709"/>
-        <w:rPr>
-          <w:rFonts w:ascii="Garamond" w:hAnsi="Garamond"/>
-          <w:b/>
-          <w:sz w:val="28"/>
-        </w:rPr>
-      </w:pPr>
-      <w:r>
-        <w:rPr>
-          <w:rFonts w:ascii="Garamond" w:hAnsi="Garamond"/>
-          <w:b/>
-          <w:sz w:val="28"/>
-        </w:rPr>
-        <w:sym w:font="Symbol" w:char="F0AD"/>
-      </w:r>
-      <w:r>
-        <w:rPr>
-          <w:rFonts w:ascii="Garamond" w:hAnsi="Garamond"/>
-          <w:b/>
-          <w:sz w:val="28"/>
-        </w:rPr>
-        <w:t xml:space="preserve"> </w:t>
-      </w:r>
-      <w:r>
-        <w:rPr>
-          <w:rFonts w:ascii="Garamond" w:hAnsi="Garamond"/>
-          <w:b/>
-          <w:sz w:val="28"/>
-        </w:rPr>
-        <w:t>Replacement Product for Wireless Access Point</w:t>
-      </w:r>
-      <w:r>
-        <w:rPr>
-          <w:rFonts w:ascii="Garamond" w:hAnsi="Garamond"/>
-          <w:b/>
-          <w:sz w:val="28"/>
-        </w:rPr>
-        <w:t xml:space="preserve"> </w:t>
-      </w:r>
-    </w:p>
-    <w:p>
-      <w:pPr>
-        <w:ind w:left="-709"/>
-        <w:rPr>
-          <w:rFonts w:ascii="Garamond" w:hAnsi="Garamond"/>
-          <w:b/>
-          <w:sz w:val="28"/>
-        </w:rPr>
-      </w:pPr>
-    </w:p>
-    <w:tbl>
-      <w:tblPr>
-        <w:tblW w:w="11057" w:type="dxa"/>
-        <w:jc w:val="center"/>
-        <w:tblLook w:val="04A0" w:firstRow="1" w:lastRow="0" w:firstColumn="1" w:lastColumn="0" w:noHBand="0" w:noVBand="1"/>
-      </w:tblPr>
-      <w:tblGrid>
-        <w:gridCol w:w="933"/>
-        <w:gridCol w:w="2088"/>
-        <w:gridCol w:w="3495"/>
-        <w:gridCol w:w="1276"/>
-        <w:gridCol w:w="1417"/>
-        <w:gridCol w:w="1848"/>
-      </w:tblGrid>
-      <w:tr>
-        <w:trPr>
-          <w:trHeight w:val="340"/>
-          <w:jc w:val="center"/>
-        </w:trPr>
-        <w:tc>
-          <w:tcPr>
-            <w:tcW w:w="933" w:type="dxa"/>
-            <w:tcBorders>
-              <w:top w:val="single" w:sz="4" w:space="0" w:color="FF0000"/>
-              <w:left w:val="single" w:sz="4" w:space="0" w:color="FF0000"/>
-              <w:bottom w:val="single" w:sz="4" w:space="0" w:color="FF0000"/>
-              <w:right w:val="single" w:sz="4" w:space="0" w:color="FF0000"/>
-            </w:tcBorders>
-            <w:shd w:val="clear" w:color="auto" w:fill="2F5496" w:themeFill="accent5" w:themeFillShade="BF"/>
-            <w:vAlign w:val="center"/>
-          </w:tcPr>
-          <w:p>
-            <w:pPr>
-              <w:rPr>
-                <w:rFonts w:ascii="Garamond" w:hAnsi="Garamond" w:cs="Calibri"/>
-                <w:b/>
-                <w:color w:val="000000"/>
-              </w:rPr>
-            </w:pPr>
-            <w:r>
-              <w:rPr>
-                <w:rFonts w:ascii="Garamond" w:hAnsi="Garamond" w:cs="Calibri"/>
-                <w:b/>
-                <w:bCs/>
-                <w:color w:val="FFFFFF"/>
-                <w:sz w:val="28"/>
-                <w:szCs w:val="28"/>
-              </w:rPr>
-              <w:t>No.</w:t>
-            </w:r>
-          </w:p>
-        </w:tc>
-        <w:tc>
-          <w:tcPr>
-            <w:tcW w:w="2088" w:type="dxa"/>
-            <w:tcBorders>
-              <w:top w:val="single" w:sz="4" w:space="0" w:color="FF0000"/>
-              <w:left w:val="nil"/>
-              <w:bottom w:val="single" w:sz="4" w:space="0" w:color="FF0000"/>
-              <w:right w:val="single" w:sz="4" w:space="0" w:color="FF0000"/>
-            </w:tcBorders>
-            <w:shd w:val="clear" w:color="auto" w:fill="2F5496" w:themeFill="accent5" w:themeFillShade="BF"/>
-            <w:vAlign w:val="center"/>
-          </w:tcPr>
-          <w:p>
-            <w:pPr>
-              <w:rPr>
-                <w:rFonts w:ascii="Garamond" w:hAnsi="Garamond" w:cs="Calibri"/>
-                <w:b/>
-                <w:color w:val="000000"/>
-              </w:rPr>
-            </w:pPr>
-            <w:r>
-              <w:rPr>
-                <w:rFonts w:ascii="Garamond" w:hAnsi="Garamond" w:cs="Calibri"/>
-                <w:b/>
-                <w:bCs/>
-                <w:color w:val="FFFFFF"/>
-                <w:sz w:val="28"/>
-                <w:szCs w:val="28"/>
-              </w:rPr>
-              <w:t>Part No.</w:t>
-            </w:r>
-          </w:p>
-        </w:tc>
-        <w:tc>
-          <w:tcPr>
-            <w:tcW w:w="3495" w:type="dxa"/>
-            <w:tcBorders>
-              <w:top w:val="single" w:sz="4" w:space="0" w:color="FF0000"/>
-              <w:left w:val="nil"/>
-              <w:bottom w:val="single" w:sz="4" w:space="0" w:color="FF0000"/>
-              <w:right w:val="single" w:sz="4" w:space="0" w:color="FF0000"/>
-            </w:tcBorders>
-            <w:shd w:val="clear" w:color="auto" w:fill="2F5496" w:themeFill="accent5" w:themeFillShade="BF"/>
-            <w:vAlign w:val="center"/>
-          </w:tcPr>
-          <w:p>
-            <w:pPr>
-              <w:rPr>
-                <w:rFonts w:ascii="Garamond" w:hAnsi="Garamond" w:cs="Calibri"/>
-                <w:b/>
-                <w:color w:val="000000"/>
-              </w:rPr>
-            </w:pPr>
-            <w:r>
-              <w:rPr>
-                <w:rFonts w:ascii="Garamond" w:hAnsi="Garamond" w:cs="Calibri"/>
-                <w:b/>
-                <w:bCs/>
-                <w:color w:val="FFFFFF"/>
-                <w:sz w:val="28"/>
-                <w:szCs w:val="28"/>
-              </w:rPr>
-              <w:t>Description</w:t>
-            </w:r>
-          </w:p>
-        </w:tc>
-        <w:tc>
-          <w:tcPr>
-            <w:tcW w:w="1276" w:type="dxa"/>
-            <w:tcBorders>
-              <w:top w:val="single" w:sz="4" w:space="0" w:color="FF0000"/>
-              <w:left w:val="nil"/>
-              <w:bottom w:val="single" w:sz="4" w:space="0" w:color="FF0000"/>
-              <w:right w:val="single" w:sz="4" w:space="0" w:color="FF0000"/>
-            </w:tcBorders>
-            <w:shd w:val="clear" w:color="auto" w:fill="2F5496" w:themeFill="accent5" w:themeFillShade="BF"/>
-            <w:vAlign w:val="center"/>
-          </w:tcPr>
-          <w:p>
-            <w:pPr>
-              <w:rPr>
-                <w:rFonts w:ascii="Garamond" w:hAnsi="Garamond" w:cs="Calibri"/>
-                <w:b/>
-                <w:color w:val="000000"/>
-              </w:rPr>
-            </w:pPr>
-            <w:r>
-              <w:rPr>
-                <w:rFonts w:ascii="Garamond" w:hAnsi="Garamond" w:cs="Calibri"/>
-                <w:b/>
-                <w:bCs/>
-                <w:color w:val="FFFFFF"/>
-                <w:sz w:val="28"/>
-                <w:szCs w:val="28"/>
-              </w:rPr>
-              <w:t xml:space="preserve">Quantity </w:t>
-            </w:r>
-          </w:p>
-        </w:tc>
-        <w:tc>
-          <w:tcPr>
-            <w:tcW w:w="1417" w:type="dxa"/>
-            <w:tcBorders>
-              <w:top w:val="single" w:sz="4" w:space="0" w:color="FF0000"/>
-              <w:left w:val="nil"/>
-              <w:bottom w:val="single" w:sz="4" w:space="0" w:color="FF0000"/>
-              <w:right w:val="single" w:sz="4" w:space="0" w:color="FF0000"/>
-            </w:tcBorders>
-            <w:shd w:val="clear" w:color="auto" w:fill="2F5496" w:themeFill="accent5" w:themeFillShade="BF"/>
-            <w:vAlign w:val="center"/>
-          </w:tcPr>
-          <w:p>
-            <w:pPr>
-              <w:rPr>
-                <w:rFonts w:ascii="Garamond" w:hAnsi="Garamond" w:cs="Calibri"/>
-                <w:b/>
-                <w:color w:val="000000"/>
-              </w:rPr>
-            </w:pPr>
-            <w:r>
-              <w:rPr>
-                <w:rFonts w:ascii="Garamond" w:hAnsi="Garamond" w:cs="Calibri"/>
-                <w:b/>
-                <w:bCs/>
-                <w:color w:val="FFFFFF"/>
-                <w:sz w:val="28"/>
-                <w:szCs w:val="28"/>
-              </w:rPr>
-              <w:t xml:space="preserve">Unit Price </w:t>
-            </w:r>
-          </w:p>
-        </w:tc>
-        <w:tc>
-          <w:tcPr>
-            <w:tcW w:w="1848" w:type="dxa"/>
-            <w:tcBorders>
-              <w:top w:val="single" w:sz="4" w:space="0" w:color="FF0000"/>
-              <w:left w:val="nil"/>
-              <w:bottom w:val="single" w:sz="4" w:space="0" w:color="FF0000"/>
-              <w:right w:val="single" w:sz="4" w:space="0" w:color="FF0000"/>
-            </w:tcBorders>
-            <w:shd w:val="clear" w:color="auto" w:fill="2F5496" w:themeFill="accent5" w:themeFillShade="BF"/>
-            <w:vAlign w:val="center"/>
-          </w:tcPr>
-          <w:p>
-            <w:pPr>
-              <w:rPr>
-                <w:rFonts w:ascii="Garamond" w:hAnsi="Garamond" w:cs="Calibri"/>
-                <w:b/>
-                <w:color w:val="000000"/>
-              </w:rPr>
-            </w:pPr>
-            <w:r>
-              <w:rPr>
-                <w:rFonts w:ascii="Garamond" w:hAnsi="Garamond" w:cs="Calibri"/>
-                <w:b/>
-                <w:bCs/>
-                <w:color w:val="FFFFFF"/>
-                <w:sz w:val="28"/>
-                <w:szCs w:val="28"/>
-              </w:rPr>
-              <w:t>Total Price</w:t>
-            </w:r>
-          </w:p>
-        </w:tc>
-      </w:tr>
-      <w:tr>
-        <w:trPr>
-          <w:trHeight w:val="340"/>
-          <w:jc w:val="center"/>
-        </w:trPr>
-        <w:tc>
-          <w:tcPr>
-            <w:tcW w:w="933" w:type="dxa"/>
-            <w:tcBorders>
-              <w:top w:val="single" w:sz="4" w:space="0" w:color="FF0000"/>
-              <w:left w:val="single" w:sz="4" w:space="0" w:color="FF0000"/>
-              <w:bottom w:val="single" w:sz="4" w:space="0" w:color="FF0000"/>
-              <w:right w:val="single" w:sz="4" w:space="0" w:color="FF0000"/>
-            </w:tcBorders>
-            <w:shd w:val="clear" w:color="auto" w:fill="AEAAAA" w:themeFill="background2" w:themeFillShade="BF"/>
-            <w:vAlign w:val="center"/>
-            <w:hideMark/>
-          </w:tcPr>
-          <w:p>
-            <w:pPr>
-              <w:rPr>
-                <w:rFonts w:ascii="Garamond" w:hAnsi="Garamond" w:cs="Calibri"/>
-                <w:b/>
-                <w:color w:val="000000"/>
-              </w:rPr>
-            </w:pPr>
-            <w:r>
-              <w:rPr>
-                <w:rFonts w:ascii="Garamond" w:hAnsi="Garamond" w:cs="Calibri"/>
-                <w:b/>
-                <w:color w:val="000000"/>
-              </w:rPr>
-              <w:t xml:space="preserve">2.0 </w:t>
-            </w:r>
-          </w:p>
-        </w:tc>
-        <w:tc>
-          <w:tcPr>
-            <w:tcW w:w="2088" w:type="dxa"/>
-            <w:tcBorders>
-              <w:top w:val="single" w:sz="4" w:space="0" w:color="FF0000"/>
-              <w:left w:val="nil"/>
-              <w:bottom w:val="single" w:sz="4" w:space="0" w:color="FF0000"/>
-              <w:right w:val="single" w:sz="4" w:space="0" w:color="FF0000"/>
-            </w:tcBorders>
-            <w:shd w:val="clear" w:color="auto" w:fill="AEAAAA" w:themeFill="background2" w:themeFillShade="BF"/>
-            <w:vAlign w:val="center"/>
-            <w:hideMark/>
-          </w:tcPr>
-          <w:p>
-            <w:pPr>
-              <w:rPr>
-                <w:rFonts w:ascii="Garamond" w:hAnsi="Garamond" w:cs="Calibri"/>
-                <w:b/>
-                <w:color w:val="000000"/>
-              </w:rPr>
-            </w:pPr>
-            <w:r>
-              <w:rPr>
-                <w:rFonts w:ascii="Garamond" w:hAnsi="Garamond" w:cs="Calibri"/>
-                <w:b/>
-                <w:color w:val="000000"/>
-              </w:rPr>
-              <w:t>AIR-AP2802I-E-K9</w:t>
-            </w:r>
-          </w:p>
-        </w:tc>
-        <w:tc>
-          <w:tcPr>
-            <w:tcW w:w="3495" w:type="dxa"/>
-            <w:tcBorders>
-              <w:top w:val="single" w:sz="4" w:space="0" w:color="FF0000"/>
-              <w:left w:val="nil"/>
-              <w:bottom w:val="single" w:sz="4" w:space="0" w:color="FF0000"/>
-              <w:right w:val="single" w:sz="4" w:space="0" w:color="FF0000"/>
-            </w:tcBorders>
-            <w:shd w:val="clear" w:color="auto" w:fill="AEAAAA" w:themeFill="background2" w:themeFillShade="BF"/>
-            <w:vAlign w:val="center"/>
-            <w:hideMark/>
-          </w:tcPr>
-          <w:p>
-            <w:pPr>
-              <w:rPr>
-                <w:rFonts w:ascii="Garamond" w:hAnsi="Garamond" w:cs="Calibri"/>
-                <w:b/>
-                <w:color w:val="000000"/>
-              </w:rPr>
-            </w:pPr>
-            <w:r>
-              <w:rPr>
-                <w:rFonts w:ascii="Garamond" w:hAnsi="Garamond" w:cs="Calibri"/>
-                <w:b/>
-                <w:color w:val="000000"/>
-              </w:rPr>
-              <w:t>802.11ac W2 AP w/CA; 4x4:3; Int Ant; 2xGbE E</w:t>
-            </w:r>
-          </w:p>
-        </w:tc>
-        <w:tc>
-          <w:tcPr>
-            <w:tcW w:w="1276" w:type="dxa"/>
-            <w:tcBorders>
-              <w:top w:val="single" w:sz="4" w:space="0" w:color="FF0000"/>
-              <w:left w:val="nil"/>
-              <w:bottom w:val="single" w:sz="4" w:space="0" w:color="FF0000"/>
-              <w:right w:val="single" w:sz="4" w:space="0" w:color="FF0000"/>
-            </w:tcBorders>
-            <w:shd w:val="clear" w:color="auto" w:fill="AEAAAA" w:themeFill="background2" w:themeFillShade="BF"/>
-            <w:vAlign w:val="center"/>
-            <w:hideMark/>
-          </w:tcPr>
-          <w:p>
-            <w:pPr>
-              <w:rPr>
-                <w:rFonts w:ascii="Garamond" w:hAnsi="Garamond" w:cs="Calibri"/>
-                <w:b/>
-                <w:color w:val="000000"/>
-              </w:rPr>
-            </w:pPr>
-            <w:r>
-              <w:rPr>
-                <w:rFonts w:ascii="Garamond" w:hAnsi="Garamond" w:cs="Calibri"/>
-                <w:b/>
-                <w:color w:val="000000"/>
-              </w:rPr>
-              <w:t>10</w:t>
-            </w:r>
-          </w:p>
-        </w:tc>
-        <w:tc>
-          <w:tcPr>
-            <w:tcW w:w="1417" w:type="dxa"/>
-            <w:tcBorders>
-              <w:top w:val="single" w:sz="4" w:space="0" w:color="FF0000"/>
-              <w:left w:val="nil"/>
-              <w:bottom w:val="single" w:sz="4" w:space="0" w:color="FF0000"/>
-              <w:right w:val="single" w:sz="4" w:space="0" w:color="FF0000"/>
-            </w:tcBorders>
-            <w:shd w:val="clear" w:color="auto" w:fill="AEAAAA" w:themeFill="background2" w:themeFillShade="BF"/>
-            <w:vAlign w:val="center"/>
-            <w:hideMark/>
-          </w:tcPr>
-          <w:p>
-            <w:pPr>
-              <w:rPr>
-                <w:rFonts w:ascii="Garamond" w:hAnsi="Garamond" w:cs="Calibri"/>
-                <w:b/>
-                <w:color w:val="000000"/>
-              </w:rPr>
-            </w:pPr>
-            <w:r>
-              <w:rPr>
-                <w:rFonts w:ascii="Calibri (Body)" w:hAnsi="Calibri (Body)" w:cs="Calibri"/>
-                <w:color w:val="000000"/>
-              </w:rPr>
-              <w:t xml:space="preserve">   </w:t>
-            </w:r>
-            <w:r>
-              <w:rPr>
-                <w:rFonts w:ascii="Calibri (Body)" w:hAnsi="Calibri (Body)" w:cs="Calibri"/>
-                <w:color w:val="000000"/>
-              </w:rPr>
-              <w:t>1</w:t>
-            </w:r>
-            <w:r>
-              <w:rPr>
-                <w:rFonts w:ascii="Calibri (Body)" w:hAnsi="Calibri (Body)" w:cs="Calibri"/>
-                <w:color w:val="000000"/>
-              </w:rPr>
-              <w:t xml:space="preserve"> </w:t>
-            </w:r>
-          </w:p>
-        </w:tc>
-        <w:tc>
-          <w:tcPr>
-            <w:tcW w:w="1848" w:type="dxa"/>
-            <w:tcBorders>
-              <w:top w:val="single" w:sz="4" w:space="0" w:color="FF0000"/>
-              <w:left w:val="nil"/>
-              <w:bottom w:val="single" w:sz="4" w:space="0" w:color="FF0000"/>
-              <w:right w:val="single" w:sz="4" w:space="0" w:color="FF0000"/>
-            </w:tcBorders>
-            <w:shd w:val="clear" w:color="auto" w:fill="AEAAAA" w:themeFill="background2" w:themeFillShade="BF"/>
-            <w:vAlign w:val="center"/>
-            <w:hideMark/>
-          </w:tcPr>
-          <w:p>
-            <w:pPr>
-              <w:rPr>
-                <w:rFonts w:ascii="Garamond" w:hAnsi="Garamond" w:cs="Calibri"/>
-                <w:b/>
-                <w:color w:val="000000"/>
-              </w:rPr>
-            </w:pPr>
-            <w:r>
-              <w:rPr>
-                <w:rFonts w:ascii="Calibri (Body)" w:hAnsi="Calibri (Body)" w:cs="Calibri"/>
-                <w:color w:val="000000"/>
-              </w:rPr>
-              <w:t xml:space="preserve">     </w:t>
-            </w:r>
-            <w:r>
-              <w:rPr>
-                <w:rFonts w:ascii="Calibri (Body)" w:hAnsi="Calibri (Body)" w:cs="Calibri"/>
-                <w:color w:val="000000"/>
-              </w:rPr>
-              <w:t>1</w:t>
-            </w:r>
-            <w:r>
-              <w:rPr>
-                <w:rFonts w:ascii="Calibri (Body)" w:hAnsi="Calibri (Body)" w:cs="Calibri"/>
-                <w:color w:val="000000"/>
-              </w:rPr>
-              <w:t xml:space="preserve"> </w:t>
-            </w:r>
-          </w:p>
-        </w:tc>
-      </w:tr>
-      <w:tr>
-        <w:trPr>
-          <w:trHeight w:val="680"/>
-          <w:jc w:val="center"/>
-        </w:trPr>
-        <w:tc>
-          <w:tcPr>
-            <w:tcW w:w="933" w:type="dxa"/>
-            <w:tcBorders>
-              <w:top w:val="nil"/>
-              <w:left w:val="single" w:sz="4" w:space="0" w:color="FF0000"/>
-              <w:bottom w:val="single" w:sz="4" w:space="0" w:color="FF0000"/>
-              <w:right w:val="single" w:sz="4" w:space="0" w:color="FF0000"/>
-            </w:tcBorders>
-            <w:shd w:val="clear" w:color="auto" w:fill="auto"/>
-            <w:vAlign w:val="center"/>
-            <w:hideMark/>
-          </w:tcPr>
-          <w:p>
-            <w:pPr>
-              <w:rPr>
-                <w:rFonts w:ascii="Garamond" w:hAnsi="Garamond" w:cs="Calibri"/>
-                <w:color w:val="000000"/>
-              </w:rPr>
-            </w:pPr>
-            <w:r>
-              <w:rPr>
-                <w:rFonts w:ascii="Garamond" w:hAnsi="Garamond" w:cs="Calibri"/>
-                <w:color w:val="000000"/>
-              </w:rPr>
-              <w:t>2.0.1</w:t>
-            </w:r>
-          </w:p>
-        </w:tc>
-        <w:tc>
-          <w:tcPr>
-            <w:tcW w:w="2088" w:type="dxa"/>
-            <w:tcBorders>
-              <w:top w:val="nil"/>
-              <w:left w:val="nil"/>
-              <w:bottom w:val="single" w:sz="4" w:space="0" w:color="FF0000"/>
-              <w:right w:val="single" w:sz="4" w:space="0" w:color="FF0000"/>
-            </w:tcBorders>
-            <w:shd w:val="clear" w:color="auto" w:fill="auto"/>
-            <w:vAlign w:val="center"/>
-            <w:hideMark/>
-          </w:tcPr>
-          <w:p>
-            <w:pPr>
-              <w:rPr>
-                <w:rFonts w:ascii="Garamond" w:hAnsi="Garamond" w:cs="Calibri"/>
-                <w:color w:val="000000"/>
-              </w:rPr>
-            </w:pPr>
-            <w:r>
-              <w:rPr>
-                <w:rFonts w:ascii="Garamond" w:hAnsi="Garamond" w:cs="Calibri"/>
-                <w:color w:val="000000"/>
-              </w:rPr>
-              <w:t>CON-SSSNT-ARAPIEK9</w:t>
-            </w:r>
-          </w:p>
-        </w:tc>
-        <w:tc>
-          <w:tcPr>
-            <w:tcW w:w="3495" w:type="dxa"/>
-            <w:tcBorders>
-              <w:top w:val="nil"/>
-              <w:left w:val="nil"/>
-              <w:bottom w:val="single" w:sz="4" w:space="0" w:color="FF0000"/>
-              <w:right w:val="single" w:sz="4" w:space="0" w:color="FF0000"/>
-            </w:tcBorders>
-            <w:shd w:val="clear" w:color="auto" w:fill="auto"/>
-            <w:vAlign w:val="center"/>
-            <w:hideMark/>
-          </w:tcPr>
-          <w:p>
-            <w:pPr>
-              <w:rPr>
-                <w:rFonts w:ascii="Garamond" w:hAnsi="Garamond" w:cs="Calibri"/>
-                <w:color w:val="000000"/>
-              </w:rPr>
-            </w:pPr>
-            <w:r>
-              <w:rPr>
-                <w:rFonts w:ascii="Garamond" w:hAnsi="Garamond" w:cs="Calibri"/>
-                <w:color w:val="000000"/>
-              </w:rPr>
-              <w:t>SOLN SUPP 8X5XNBD, 802.11ac W2 AP w/CA  4x4 3  Int Ant  2xGb</w:t>
-            </w:r>
-          </w:p>
-        </w:tc>
-        <w:tc>
-          <w:tcPr>
-            <w:tcW w:w="1276" w:type="dxa"/>
-            <w:tcBorders>
-              <w:top w:val="nil"/>
-              <w:left w:val="nil"/>
-              <w:bottom w:val="single" w:sz="4" w:space="0" w:color="FF0000"/>
-              <w:right w:val="single" w:sz="4" w:space="0" w:color="FF0000"/>
-            </w:tcBorders>
-            <w:shd w:val="clear" w:color="auto" w:fill="auto"/>
-            <w:vAlign w:val="center"/>
-            <w:hideMark/>
-          </w:tcPr>
-          <w:p>
-            <w:pPr>
-              <w:rPr>
-                <w:rFonts w:ascii="Garamond" w:hAnsi="Garamond" w:cs="Calibri"/>
-                <w:color w:val="000000"/>
-              </w:rPr>
-            </w:pPr>
-            <w:r>
-              <w:rPr>
-                <w:rFonts w:ascii="Garamond" w:hAnsi="Garamond" w:cs="Calibri"/>
-                <w:color w:val="000000"/>
-              </w:rPr>
-              <w:t>10</w:t>
-            </w:r>
-          </w:p>
-        </w:tc>
-        <w:tc>
-          <w:tcPr>
-            <w:tcW w:w="1417" w:type="dxa"/>
-            <w:tcBorders>
-              <w:top w:val="nil"/>
-              <w:left w:val="nil"/>
-              <w:bottom w:val="single" w:sz="4" w:space="0" w:color="FF0000"/>
-              <w:right w:val="single" w:sz="4" w:space="0" w:color="FF0000"/>
-            </w:tcBorders>
-            <w:shd w:val="clear" w:color="auto" w:fill="auto"/>
-            <w:vAlign w:val="center"/>
-            <w:hideMark/>
-          </w:tcPr>
-          <w:p>
-            <w:pPr>
-              <w:rPr>
-                <w:rFonts w:ascii="Garamond" w:hAnsi="Garamond" w:cs="Calibri"/>
-                <w:color w:val="000000"/>
-              </w:rPr>
-            </w:pPr>
-            <w:r>
-              <w:rPr>
-                <w:rFonts w:ascii="Calibri (Body)" w:hAnsi="Calibri (Body)" w:cs="Calibri"/>
-                <w:color w:val="000000"/>
-              </w:rPr>
-              <w:t>1</w:t>
-            </w:r>
-          </w:p>
-        </w:tc>
-        <w:tc>
-          <w:tcPr>
-            <w:tcW w:w="1848" w:type="dxa"/>
-            <w:tcBorders>
-              <w:top w:val="nil"/>
-              <w:left w:val="nil"/>
-              <w:bottom w:val="single" w:sz="4" w:space="0" w:color="FF0000"/>
-              <w:right w:val="single" w:sz="4" w:space="0" w:color="FF0000"/>
-            </w:tcBorders>
-            <w:shd w:val="clear" w:color="auto" w:fill="auto"/>
-            <w:vAlign w:val="center"/>
-            <w:hideMark/>
-          </w:tcPr>
-          <w:p>
-            <w:pPr>
-              <w:rPr>
-                <w:rFonts w:ascii="Garamond" w:hAnsi="Garamond" w:cs="Calibri"/>
-                <w:color w:val="000000"/>
-              </w:rPr>
-            </w:pPr>
-            <w:r>
-              <w:rPr>
-                <w:rFonts w:ascii="Calibri (Body)" w:hAnsi="Calibri (Body)" w:cs="Calibri"/>
-                <w:color w:val="000000"/>
-              </w:rPr>
-              <w:t xml:space="preserve">     </w:t>
-            </w:r>
-            <w:r>
-              <w:rPr>
-                <w:rFonts w:ascii="Calibri (Body)" w:hAnsi="Calibri (Body)" w:cs="Calibri"/>
-                <w:color w:val="000000"/>
-              </w:rPr>
-              <w:t>1</w:t>
-            </w:r>
-            <w:r>
-              <w:rPr>
-                <w:rFonts w:ascii="Calibri (Body)" w:hAnsi="Calibri (Body)" w:cs="Calibri"/>
-                <w:color w:val="000000"/>
-              </w:rPr>
-              <w:t xml:space="preserve"> </w:t>
-            </w:r>
-          </w:p>
-        </w:tc>
-      </w:tr>
-      <w:tr>
-        <w:trPr>
-          <w:trHeight w:val="680"/>
-          <w:jc w:val="center"/>
-        </w:trPr>
-        <w:tc>
-          <w:tcPr>
-            <w:tcW w:w="933" w:type="dxa"/>
-            <w:tcBorders>
-              <w:top w:val="nil"/>
-              <w:left w:val="single" w:sz="4" w:space="0" w:color="FF0000"/>
-              <w:bottom w:val="single" w:sz="4" w:space="0" w:color="FF0000"/>
-              <w:right w:val="single" w:sz="4" w:space="0" w:color="FF0000"/>
-            </w:tcBorders>
-            <w:shd w:val="clear" w:color="auto" w:fill="auto"/>
-            <w:vAlign w:val="center"/>
-            <w:hideMark/>
-          </w:tcPr>
-          <w:p>
-            <w:pPr>
-              <w:rPr>
-                <w:rFonts w:ascii="Garamond" w:hAnsi="Garamond" w:cs="Calibri"/>
-                <w:color w:val="000000"/>
-              </w:rPr>
-            </w:pPr>
-            <w:r>
-              <w:rPr>
-                <w:rFonts w:ascii="Garamond" w:hAnsi="Garamond" w:cs="Calibri"/>
-                <w:color w:val="000000"/>
-              </w:rPr>
-              <w:t>2.1</w:t>
-            </w:r>
-          </w:p>
-        </w:tc>
-        <w:tc>
-          <w:tcPr>
-            <w:tcW w:w="2088" w:type="dxa"/>
-            <w:tcBorders>
-              <w:top w:val="nil"/>
-              <w:left w:val="nil"/>
-              <w:bottom w:val="single" w:sz="4" w:space="0" w:color="FF0000"/>
-              <w:right w:val="single" w:sz="4" w:space="0" w:color="FF0000"/>
-            </w:tcBorders>
-            <w:shd w:val="clear" w:color="auto" w:fill="auto"/>
-            <w:vAlign w:val="center"/>
-            <w:hideMark/>
-          </w:tcPr>
-          <w:p>
-            <w:pPr>
-              <w:rPr>
-                <w:rFonts w:ascii="Garamond" w:hAnsi="Garamond" w:cs="Calibri"/>
-                <w:color w:val="000000"/>
-              </w:rPr>
-            </w:pPr>
-            <w:r>
-              <w:rPr>
-                <w:rFonts w:ascii="Garamond" w:hAnsi="Garamond" w:cs="Calibri"/>
-                <w:color w:val="000000"/>
-              </w:rPr>
-              <w:t>AIR-AP-T-RAIL-R</w:t>
-            </w:r>
-          </w:p>
-        </w:tc>
-        <w:tc>
-          <w:tcPr>
-            <w:tcW w:w="3495" w:type="dxa"/>
-            <w:tcBorders>
-              <w:top w:val="nil"/>
-              <w:left w:val="nil"/>
-              <w:bottom w:val="single" w:sz="4" w:space="0" w:color="FF0000"/>
-              <w:right w:val="single" w:sz="4" w:space="0" w:color="FF0000"/>
-            </w:tcBorders>
-            <w:shd w:val="clear" w:color="auto" w:fill="auto"/>
-            <w:vAlign w:val="center"/>
-            <w:hideMark/>
-          </w:tcPr>
-          <w:p>
-            <w:pPr>
-              <w:rPr>
-                <w:rFonts w:ascii="Garamond" w:hAnsi="Garamond" w:cs="Calibri"/>
-                <w:color w:val="000000"/>
-              </w:rPr>
-            </w:pPr>
-            <w:r>
-              <w:rPr>
-                <w:rFonts w:ascii="Garamond" w:hAnsi="Garamond" w:cs="Calibri"/>
-                <w:color w:val="000000"/>
-              </w:rPr>
-              <w:t>Ceiling Grid Clip for Aironet APs - Recessed Mount (Default)</w:t>
-            </w:r>
-          </w:p>
-        </w:tc>
-        <w:tc>
-          <w:tcPr>
-            <w:tcW w:w="1276" w:type="dxa"/>
-            <w:tcBorders>
-              <w:top w:val="nil"/>
-              <w:left w:val="nil"/>
-              <w:bottom w:val="single" w:sz="4" w:space="0" w:color="FF0000"/>
-              <w:right w:val="single" w:sz="4" w:space="0" w:color="FF0000"/>
-            </w:tcBorders>
-            <w:shd w:val="clear" w:color="auto" w:fill="auto"/>
-            <w:vAlign w:val="center"/>
-            <w:hideMark/>
-          </w:tcPr>
-          <w:p>
-            <w:pPr>
-              <w:rPr>
-                <w:rFonts w:ascii="Garamond" w:hAnsi="Garamond" w:cs="Calibri"/>
-                <w:color w:val="000000"/>
-              </w:rPr>
-            </w:pPr>
-            <w:r>
-              <w:rPr>
-                <w:rFonts w:ascii="Garamond" w:hAnsi="Garamond" w:cs="Calibri"/>
-                <w:color w:val="000000"/>
-              </w:rPr>
-              <w:t>10</w:t>
-            </w:r>
-          </w:p>
-        </w:tc>
-        <w:tc>
-          <w:tcPr>
-            <w:tcW w:w="1417" w:type="dxa"/>
-            <w:tcBorders>
-              <w:top w:val="nil"/>
-              <w:left w:val="nil"/>
-              <w:bottom w:val="single" w:sz="4" w:space="0" w:color="FF0000"/>
-              <w:right w:val="single" w:sz="4" w:space="0" w:color="FF0000"/>
-            </w:tcBorders>
-            <w:shd w:val="clear" w:color="auto" w:fill="auto"/>
-            <w:vAlign w:val="center"/>
-            <w:hideMark/>
-          </w:tcPr>
-          <w:p>
-            <w:pPr>
-              <w:rPr>
-                <w:rFonts w:ascii="Garamond" w:hAnsi="Garamond" w:cs="Calibri"/>
-                <w:b/>
-                <w:color w:val="000000"/>
-              </w:rPr>
-            </w:pPr>
-            <w:r>
-              <w:rPr>
-                <w:rFonts w:ascii="Calibri" w:hAnsi="Calibri" w:cs="Calibri"/>
-                <w:color w:val="000000"/>
-              </w:rPr>
-              <w:t>0.00</w:t>
-            </w:r>
-          </w:p>
-        </w:tc>
-        <w:tc>
-          <w:tcPr>
-            <w:tcW w:w="1848" w:type="dxa"/>
-            <w:tcBorders>
-              <w:top w:val="nil"/>
-              <w:left w:val="nil"/>
-              <w:bottom w:val="single" w:sz="4" w:space="0" w:color="FF0000"/>
-              <w:right w:val="single" w:sz="4" w:space="0" w:color="FF0000"/>
-            </w:tcBorders>
-            <w:shd w:val="clear" w:color="auto" w:fill="auto"/>
-            <w:vAlign w:val="center"/>
-            <w:hideMark/>
-          </w:tcPr>
-          <w:p>
-            <w:pPr>
-              <w:rPr>
-                <w:rFonts w:ascii="Garamond" w:hAnsi="Garamond" w:cs="Calibri"/>
-                <w:b/>
-                <w:color w:val="000000"/>
-              </w:rPr>
-            </w:pPr>
-            <w:r>
-              <w:rPr>
-                <w:rFonts w:ascii="Calibri (Body)" w:hAnsi="Calibri (Body)" w:cs="Calibri"/>
-                <w:color w:val="000000"/>
-              </w:rPr>
-              <w:t xml:space="preserve">0.00                   </w:t>
-            </w:r>
-          </w:p>
-        </w:tc>
-      </w:tr>
-      <w:tr>
-        <w:trPr>
-          <w:trHeight w:val="340"/>
-          <w:jc w:val="center"/>
-        </w:trPr>
-        <w:tc>
-          <w:tcPr>
-            <w:tcW w:w="933" w:type="dxa"/>
-            <w:tcBorders>
-              <w:top w:val="nil"/>
-              <w:left w:val="single" w:sz="4" w:space="0" w:color="FF0000"/>
-              <w:bottom w:val="single" w:sz="4" w:space="0" w:color="FF0000"/>
-              <w:right w:val="single" w:sz="4" w:space="0" w:color="FF0000"/>
-            </w:tcBorders>
-            <w:shd w:val="clear" w:color="auto" w:fill="auto"/>
-            <w:vAlign w:val="center"/>
-            <w:hideMark/>
-          </w:tcPr>
-          <w:p>
-            <w:pPr>
-              <w:rPr>
-                <w:rFonts w:ascii="Garamond" w:hAnsi="Garamond" w:cs="Calibri"/>
-                <w:color w:val="000000"/>
-              </w:rPr>
-            </w:pPr>
-            <w:r>
-              <w:rPr>
-                <w:rFonts w:ascii="Garamond" w:hAnsi="Garamond" w:cs="Calibri"/>
-                <w:color w:val="000000"/>
-              </w:rPr>
-              <w:t>2.2</w:t>
-            </w:r>
-          </w:p>
-        </w:tc>
-        <w:tc>
-          <w:tcPr>
-            <w:tcW w:w="2088" w:type="dxa"/>
-            <w:tcBorders>
-              <w:top w:val="nil"/>
-              <w:left w:val="nil"/>
-              <w:bottom w:val="single" w:sz="4" w:space="0" w:color="FF0000"/>
-              <w:right w:val="single" w:sz="4" w:space="0" w:color="FF0000"/>
-            </w:tcBorders>
-            <w:shd w:val="clear" w:color="auto" w:fill="auto"/>
-            <w:vAlign w:val="center"/>
-            <w:hideMark/>
-          </w:tcPr>
-          <w:p>
-            <w:pPr>
-              <w:rPr>
-                <w:rFonts w:ascii="Garamond" w:hAnsi="Garamond" w:cs="Calibri"/>
-                <w:color w:val="000000"/>
-              </w:rPr>
-            </w:pPr>
-            <w:r>
-              <w:rPr>
-                <w:rFonts w:ascii="Garamond" w:hAnsi="Garamond" w:cs="Calibri"/>
-                <w:color w:val="000000"/>
-              </w:rPr>
-              <w:t>AIR-AP-BRACKET-1</w:t>
-            </w:r>
-          </w:p>
-        </w:tc>
-        <w:tc>
-          <w:tcPr>
-            <w:tcW w:w="3495" w:type="dxa"/>
-            <w:tcBorders>
-              <w:top w:val="nil"/>
-              <w:left w:val="nil"/>
-              <w:bottom w:val="single" w:sz="4" w:space="0" w:color="FF0000"/>
-              <w:right w:val="single" w:sz="4" w:space="0" w:color="FF0000"/>
-            </w:tcBorders>
-            <w:shd w:val="clear" w:color="auto" w:fill="auto"/>
-            <w:vAlign w:val="center"/>
-            <w:hideMark/>
-          </w:tcPr>
-          <w:p>
-            <w:pPr>
-              <w:rPr>
-                <w:rFonts w:ascii="Garamond" w:hAnsi="Garamond" w:cs="Calibri"/>
-                <w:color w:val="000000"/>
-              </w:rPr>
-            </w:pPr>
-            <w:r>
-              <w:rPr>
-                <w:rFonts w:ascii="Garamond" w:hAnsi="Garamond" w:cs="Calibri"/>
-                <w:color w:val="000000"/>
-              </w:rPr>
-              <w:t>802.11 AP Low Profile Mounting Bracket (Default)</w:t>
-            </w:r>
-          </w:p>
-        </w:tc>
-        <w:tc>
-          <w:tcPr>
-            <w:tcW w:w="1276" w:type="dxa"/>
-            <w:tcBorders>
-              <w:top w:val="nil"/>
-              <w:left w:val="nil"/>
-              <w:bottom w:val="single" w:sz="4" w:space="0" w:color="FF0000"/>
-              <w:right w:val="single" w:sz="4" w:space="0" w:color="FF0000"/>
-            </w:tcBorders>
-            <w:shd w:val="clear" w:color="auto" w:fill="auto"/>
-            <w:vAlign w:val="center"/>
-            <w:hideMark/>
-          </w:tcPr>
-          <w:p>
-            <w:pPr>
-              <w:rPr>
-                <w:rFonts w:ascii="Garamond" w:hAnsi="Garamond" w:cs="Calibri"/>
-                <w:color w:val="000000"/>
-              </w:rPr>
-            </w:pPr>
-            <w:r>
-              <w:rPr>
-                <w:rFonts w:ascii="Garamond" w:hAnsi="Garamond" w:cs="Calibri"/>
-                <w:color w:val="000000"/>
-              </w:rPr>
-              <w:t>10</w:t>
-            </w:r>
-          </w:p>
-        </w:tc>
-        <w:tc>
-          <w:tcPr>
-            <w:tcW w:w="1417" w:type="dxa"/>
-            <w:tcBorders>
-              <w:top w:val="nil"/>
-              <w:left w:val="nil"/>
-              <w:bottom w:val="single" w:sz="4" w:space="0" w:color="FF0000"/>
-              <w:right w:val="single" w:sz="4" w:space="0" w:color="FF0000"/>
-            </w:tcBorders>
-            <w:shd w:val="clear" w:color="auto" w:fill="auto"/>
-            <w:vAlign w:val="center"/>
-            <w:hideMark/>
-          </w:tcPr>
-          <w:p>
-            <w:pPr>
-              <w:rPr>
-                <w:rFonts w:ascii="Garamond" w:hAnsi="Garamond" w:cs="Calibri"/>
-                <w:b/>
-                <w:color w:val="000000"/>
-              </w:rPr>
-            </w:pPr>
-            <w:r>
-              <w:rPr>
-                <w:rFonts w:ascii="Calibri" w:hAnsi="Calibri" w:cs="Calibri"/>
-                <w:color w:val="000000"/>
-              </w:rPr>
-              <w:t>0.00</w:t>
-            </w:r>
-          </w:p>
-        </w:tc>
-        <w:tc>
-          <w:tcPr>
-            <w:tcW w:w="1848" w:type="dxa"/>
-            <w:tcBorders>
-              <w:top w:val="nil"/>
-              <w:left w:val="nil"/>
-              <w:bottom w:val="single" w:sz="4" w:space="0" w:color="FF0000"/>
-              <w:right w:val="single" w:sz="4" w:space="0" w:color="FF0000"/>
-            </w:tcBorders>
-            <w:shd w:val="clear" w:color="auto" w:fill="auto"/>
-            <w:vAlign w:val="center"/>
-            <w:hideMark/>
-          </w:tcPr>
-          <w:p>
-            <w:pPr>
-              <w:rPr>
-                <w:rFonts w:ascii="Garamond" w:hAnsi="Garamond" w:cs="Calibri"/>
-                <w:b/>
-                <w:color w:val="000000"/>
-              </w:rPr>
-            </w:pPr>
-            <w:r>
-              <w:rPr>
-                <w:rFonts w:ascii="Calibri (Body)" w:hAnsi="Calibri (Body)" w:cs="Calibri"/>
-                <w:color w:val="000000"/>
-              </w:rPr>
-              <w:t xml:space="preserve">0.00                   </w:t>
-            </w:r>
-          </w:p>
-        </w:tc>
-      </w:tr>
-      <w:tr>
-        <w:trPr>
-          <w:trHeight w:val="680"/>
-          <w:jc w:val="center"/>
-        </w:trPr>
-        <w:tc>
-          <w:tcPr>
-            <w:tcW w:w="933" w:type="dxa"/>
-            <w:tcBorders>
-              <w:top w:val="nil"/>
-              <w:left w:val="single" w:sz="4" w:space="0" w:color="FF0000"/>
-              <w:bottom w:val="single" w:sz="4" w:space="0" w:color="FF0000"/>
-              <w:right w:val="single" w:sz="4" w:space="0" w:color="FF0000"/>
-            </w:tcBorders>
-            <w:shd w:val="clear" w:color="auto" w:fill="auto"/>
-            <w:vAlign w:val="center"/>
-            <w:hideMark/>
-          </w:tcPr>
-          <w:p>
-            <w:pPr>
-              <w:rPr>
-                <w:rFonts w:ascii="Garamond" w:hAnsi="Garamond" w:cs="Calibri"/>
-                <w:color w:val="000000"/>
-              </w:rPr>
-            </w:pPr>
-            <w:r>
-              <w:rPr>
-                <w:rFonts w:ascii="Garamond" w:hAnsi="Garamond" w:cs="Calibri"/>
-                <w:color w:val="000000"/>
-              </w:rPr>
-              <w:t>2.3</w:t>
-            </w:r>
-          </w:p>
-        </w:tc>
-        <w:tc>
-          <w:tcPr>
-            <w:tcW w:w="2088" w:type="dxa"/>
-            <w:tcBorders>
-              <w:top w:val="nil"/>
-              <w:left w:val="nil"/>
-              <w:bottom w:val="single" w:sz="4" w:space="0" w:color="FF0000"/>
-              <w:right w:val="single" w:sz="4" w:space="0" w:color="FF0000"/>
-            </w:tcBorders>
-            <w:shd w:val="clear" w:color="auto" w:fill="auto"/>
-            <w:vAlign w:val="center"/>
-            <w:hideMark/>
-          </w:tcPr>
-          <w:p>
-            <w:pPr>
-              <w:rPr>
-                <w:rFonts w:ascii="Garamond" w:hAnsi="Garamond" w:cs="Calibri"/>
-                <w:color w:val="000000"/>
-              </w:rPr>
-            </w:pPr>
-            <w:r>
-              <w:rPr>
-                <w:rFonts w:ascii="Garamond" w:hAnsi="Garamond" w:cs="Calibri"/>
-                <w:color w:val="000000"/>
-              </w:rPr>
-              <w:t>SW2802-CAPWAP-K9</w:t>
-            </w:r>
-          </w:p>
-        </w:tc>
-        <w:tc>
-          <w:tcPr>
-            <w:tcW w:w="3495" w:type="dxa"/>
-            <w:tcBorders>
-              <w:top w:val="nil"/>
-              <w:left w:val="nil"/>
-              <w:bottom w:val="single" w:sz="4" w:space="0" w:color="FF0000"/>
-              <w:right w:val="single" w:sz="4" w:space="0" w:color="FF0000"/>
-            </w:tcBorders>
-            <w:shd w:val="clear" w:color="auto" w:fill="auto"/>
-            <w:vAlign w:val="center"/>
-            <w:hideMark/>
-          </w:tcPr>
-          <w:p>
-            <w:pPr>
-              <w:rPr>
-                <w:rFonts w:ascii="Garamond" w:hAnsi="Garamond" w:cs="Calibri"/>
-                <w:color w:val="000000"/>
-              </w:rPr>
-            </w:pPr>
-            <w:r>
-              <w:rPr>
-                <w:rFonts w:ascii="Garamond" w:hAnsi="Garamond" w:cs="Calibri"/>
-                <w:color w:val="000000"/>
-              </w:rPr>
-              <w:t>Cisco Aironet 2800 Series CAPWAP Software Image</w:t>
-            </w:r>
-          </w:p>
-        </w:tc>
-        <w:tc>
-          <w:tcPr>
-            <w:tcW w:w="1276" w:type="dxa"/>
-            <w:tcBorders>
-              <w:top w:val="nil"/>
-              <w:left w:val="nil"/>
-              <w:bottom w:val="single" w:sz="4" w:space="0" w:color="FF0000"/>
-              <w:right w:val="single" w:sz="4" w:space="0" w:color="FF0000"/>
-            </w:tcBorders>
-            <w:shd w:val="clear" w:color="auto" w:fill="auto"/>
-            <w:vAlign w:val="center"/>
-            <w:hideMark/>
-          </w:tcPr>
-          <w:p>
-            <w:pPr>
-              <w:rPr>
-                <w:rFonts w:ascii="Garamond" w:hAnsi="Garamond" w:cs="Calibri"/>
-                <w:color w:val="000000"/>
-              </w:rPr>
-            </w:pPr>
-            <w:r>
-              <w:rPr>
-                <w:rFonts w:ascii="Garamond" w:hAnsi="Garamond" w:cs="Calibri"/>
-                <w:color w:val="000000"/>
-              </w:rPr>
-              <w:t>10</w:t>
-            </w:r>
-          </w:p>
-        </w:tc>
-        <w:tc>
-          <w:tcPr>
-            <w:tcW w:w="1417" w:type="dxa"/>
-            <w:tcBorders>
-              <w:top w:val="nil"/>
-              <w:left w:val="nil"/>
-              <w:bottom w:val="single" w:sz="4" w:space="0" w:color="FF0000"/>
-              <w:right w:val="single" w:sz="4" w:space="0" w:color="FF0000"/>
-            </w:tcBorders>
-            <w:shd w:val="clear" w:color="auto" w:fill="auto"/>
-            <w:vAlign w:val="center"/>
-            <w:hideMark/>
-          </w:tcPr>
-          <w:p>
-            <w:pPr>
-              <w:rPr>
-                <w:rFonts w:ascii="Garamond" w:hAnsi="Garamond" w:cs="Calibri"/>
-                <w:b/>
-                <w:color w:val="000000"/>
-              </w:rPr>
-            </w:pPr>
-            <w:r>
-              <w:rPr>
-                <w:rFonts w:ascii="Calibri" w:hAnsi="Calibri" w:cs="Calibri"/>
-                <w:color w:val="000000"/>
-              </w:rPr>
-              <w:t>0.00</w:t>
-            </w:r>
-          </w:p>
-        </w:tc>
-        <w:tc>
-          <w:tcPr>
-            <w:tcW w:w="1848" w:type="dxa"/>
-            <w:tcBorders>
-              <w:top w:val="nil"/>
-              <w:left w:val="nil"/>
-              <w:bottom w:val="single" w:sz="4" w:space="0" w:color="FF0000"/>
-              <w:right w:val="single" w:sz="4" w:space="0" w:color="FF0000"/>
-            </w:tcBorders>
-            <w:shd w:val="clear" w:color="auto" w:fill="auto"/>
-            <w:vAlign w:val="center"/>
-            <w:hideMark/>
-          </w:tcPr>
-          <w:p>
-            <w:pPr>
-              <w:rPr>
-                <w:rFonts w:ascii="Garamond" w:hAnsi="Garamond" w:cs="Calibri"/>
-                <w:b/>
-                <w:color w:val="000000"/>
-              </w:rPr>
-            </w:pPr>
-            <w:r>
-              <w:rPr>
-                <w:rFonts w:ascii="Calibri (Body)" w:hAnsi="Calibri (Body)" w:cs="Calibri"/>
-                <w:color w:val="000000"/>
-              </w:rPr>
-              <w:t xml:space="preserve">0.00                   </w:t>
-            </w:r>
-          </w:p>
-        </w:tc>
-      </w:tr>
-      <w:tr>
-        <w:trPr>
-          <w:trHeight w:val="680"/>
-          <w:jc w:val="center"/>
-        </w:trPr>
-        <w:tc>
-          <w:tcPr>
-            <w:tcW w:w="933" w:type="dxa"/>
-            <w:tcBorders>
-              <w:top w:val="nil"/>
-              <w:left w:val="single" w:sz="4" w:space="0" w:color="FF0000"/>
-              <w:bottom w:val="single" w:sz="4" w:space="0" w:color="FF0000"/>
-              <w:right w:val="single" w:sz="4" w:space="0" w:color="FF0000"/>
-            </w:tcBorders>
-            <w:shd w:val="clear" w:color="auto" w:fill="auto"/>
-            <w:vAlign w:val="center"/>
-            <w:hideMark/>
-          </w:tcPr>
-          <w:p>
-            <w:pPr>
-              <w:rPr>
-                <w:rFonts w:ascii="Garamond" w:hAnsi="Garamond" w:cs="Calibri"/>
-                <w:color w:val="000000"/>
-              </w:rPr>
-            </w:pPr>
-            <w:r>
-              <w:rPr>
-                <w:rFonts w:ascii="Garamond" w:hAnsi="Garamond" w:cs="Calibri"/>
-                <w:color w:val="000000"/>
-              </w:rPr>
-              <w:t>2.4</w:t>
-            </w:r>
-          </w:p>
-        </w:tc>
-        <w:tc>
-          <w:tcPr>
-            <w:tcW w:w="2088" w:type="dxa"/>
-            <w:tcBorders>
-              <w:top w:val="nil"/>
-              <w:left w:val="nil"/>
-              <w:bottom w:val="single" w:sz="4" w:space="0" w:color="FF0000"/>
-              <w:right w:val="single" w:sz="4" w:space="0" w:color="FF0000"/>
-            </w:tcBorders>
-            <w:shd w:val="clear" w:color="auto" w:fill="auto"/>
-            <w:vAlign w:val="center"/>
-            <w:hideMark/>
-          </w:tcPr>
-          <w:p>
-            <w:pPr>
-              <w:rPr>
-                <w:rFonts w:ascii="Garamond" w:hAnsi="Garamond" w:cs="Calibri"/>
-                <w:color w:val="000000"/>
-              </w:rPr>
-            </w:pPr>
-            <w:r>
-              <w:rPr>
-                <w:rFonts w:ascii="Garamond" w:hAnsi="Garamond" w:cs="Calibri"/>
-                <w:color w:val="000000"/>
-              </w:rPr>
-              <w:t>AIR2800-DNA-OPTOUT</w:t>
-            </w:r>
-          </w:p>
-        </w:tc>
-        <w:tc>
-          <w:tcPr>
-            <w:tcW w:w="3495" w:type="dxa"/>
-            <w:tcBorders>
-              <w:top w:val="nil"/>
-              <w:left w:val="nil"/>
-              <w:bottom w:val="single" w:sz="4" w:space="0" w:color="FF0000"/>
-              <w:right w:val="single" w:sz="4" w:space="0" w:color="FF0000"/>
-            </w:tcBorders>
-            <w:shd w:val="clear" w:color="auto" w:fill="auto"/>
-            <w:vAlign w:val="center"/>
-            <w:hideMark/>
-          </w:tcPr>
-          <w:p>
-            <w:pPr>
-              <w:rPr>
-                <w:rFonts w:ascii="Garamond" w:hAnsi="Garamond" w:cs="Calibri"/>
-                <w:color w:val="000000"/>
-              </w:rPr>
-            </w:pPr>
-            <w:r>
-              <w:rPr>
-                <w:rFonts w:ascii="Garamond" w:hAnsi="Garamond" w:cs="Calibri"/>
-                <w:color w:val="000000"/>
-              </w:rPr>
-              <w:t>CISCO DNA SUBSCRIPTION OPTOUT for AIR2800</w:t>
-            </w:r>
-          </w:p>
-        </w:tc>
-        <w:tc>
-          <w:tcPr>
-            <w:tcW w:w="1276" w:type="dxa"/>
-            <w:tcBorders>
-              <w:top w:val="nil"/>
-              <w:left w:val="nil"/>
-              <w:bottom w:val="single" w:sz="4" w:space="0" w:color="FF0000"/>
-              <w:right w:val="single" w:sz="4" w:space="0" w:color="FF0000"/>
-            </w:tcBorders>
-            <w:shd w:val="clear" w:color="auto" w:fill="auto"/>
-            <w:vAlign w:val="center"/>
-            <w:hideMark/>
-          </w:tcPr>
-          <w:p>
-            <w:pPr>
-              <w:rPr>
-                <w:rFonts w:ascii="Garamond" w:hAnsi="Garamond" w:cs="Calibri"/>
-                <w:color w:val="000000"/>
-              </w:rPr>
-            </w:pPr>
-            <w:r>
-              <w:rPr>
-                <w:rFonts w:ascii="Garamond" w:hAnsi="Garamond" w:cs="Calibri"/>
-                <w:color w:val="000000"/>
-              </w:rPr>
-              <w:t>10</w:t>
-            </w:r>
-          </w:p>
-        </w:tc>
-        <w:tc>
-          <w:tcPr>
-            <w:tcW w:w="1417" w:type="dxa"/>
-            <w:tcBorders>
-              <w:top w:val="nil"/>
-              <w:left w:val="nil"/>
-              <w:bottom w:val="single" w:sz="4" w:space="0" w:color="FF0000"/>
-              <w:right w:val="single" w:sz="4" w:space="0" w:color="FF0000"/>
-            </w:tcBorders>
-            <w:shd w:val="clear" w:color="auto" w:fill="auto"/>
-            <w:vAlign w:val="center"/>
-            <w:hideMark/>
-          </w:tcPr>
-          <w:p>
-            <w:pPr>
-              <w:rPr>
-                <w:rFonts w:ascii="Garamond" w:hAnsi="Garamond" w:cs="Calibri"/>
-                <w:b/>
-                <w:color w:val="000000"/>
-              </w:rPr>
-            </w:pPr>
-            <w:r>
-              <w:rPr>
-                <w:rFonts w:ascii="Calibri" w:hAnsi="Calibri" w:cs="Calibri"/>
-                <w:color w:val="000000"/>
-              </w:rPr>
-              <w:t>0.00</w:t>
-            </w:r>
-          </w:p>
-        </w:tc>
-        <w:tc>
-          <w:tcPr>
-            <w:tcW w:w="1848" w:type="dxa"/>
-            <w:tcBorders>
-              <w:top w:val="nil"/>
-              <w:left w:val="nil"/>
-              <w:bottom w:val="single" w:sz="4" w:space="0" w:color="FF0000"/>
-              <w:right w:val="single" w:sz="4" w:space="0" w:color="FF0000"/>
-            </w:tcBorders>
-            <w:shd w:val="clear" w:color="auto" w:fill="auto"/>
-            <w:vAlign w:val="center"/>
-            <w:hideMark/>
-          </w:tcPr>
-          <w:p>
-            <w:pPr>
-              <w:rPr>
-                <w:rFonts w:ascii="Garamond" w:hAnsi="Garamond" w:cs="Calibri"/>
-                <w:b/>
-                <w:color w:val="000000"/>
-              </w:rPr>
-            </w:pPr>
-            <w:r>
-              <w:rPr>
-                <w:rFonts w:ascii="Calibri (Body)" w:hAnsi="Calibri (Body)" w:cs="Calibri"/>
-                <w:color w:val="000000"/>
-              </w:rPr>
-              <w:t xml:space="preserve">0.00                   </w:t>
-            </w:r>
-          </w:p>
-        </w:tc>
-      </w:tr>
-    </w:tbl>
     <w:p>
       <w:pPr>
         <w:rPr>
@@ -4352,16 +2894,7 @@
                 <w:bCs/>
                 <w:color w:val="FFFFFF"/>
               </w:rPr>
-              <w:t>s to Option -</w:t>
-            </w:r>
-            <w:r>
-              <w:rPr>
-                <w:rFonts w:ascii="Garamond" w:hAnsi="Garamond" w:cs="Calibri"/>
-                <w:b/>
-                <w:bCs/>
-                <w:color w:val="FFFFFF"/>
-              </w:rPr>
-              <w:t>1</w:t>
+              <w:t xml:space="preserve">s </w:t>
             </w:r>
           </w:p>
         </w:tc>
@@ -4402,300 +2935,9 @@
               <w:rPr>
                 <w:rFonts w:ascii="Garamond" w:hAnsi="Garamond" w:cs="Calibri"/>
                 <w:b/>
-                <w:color w:val="FF0000"/>
+                <w:color w:val="000000" w:themeColor="text1"/>
               </w:rPr>
             </w:pPr>
-            <w:r>
-              <w:rPr>
-                <w:rFonts w:ascii="Garamond" w:hAnsi="Garamond" w:cs="Calibri"/>
-                <w:b/>
-                <w:color w:val="000000"/>
-                <w:sz w:val="21"/>
-              </w:rPr>
-              <w:t xml:space="preserve">Wireless Access Point you </w:t>
-            </w:r>
-            <w:r>
-              <w:rPr>
-                <w:rFonts w:ascii="Garamond" w:hAnsi="Garamond" w:cs="Calibri"/>
-                <w:b/>
-                <w:color w:val="000000"/>
-                <w:sz w:val="21"/>
-              </w:rPr>
-              <w:t xml:space="preserve">requested </w:t>
-            </w:r>
-            <w:r>
-              <w:rPr>
-                <w:rFonts w:ascii="Garamond" w:hAnsi="Garamond" w:cs="Calibri"/>
-                <w:b/>
-                <w:color w:val="FF0000"/>
-                <w:sz w:val="21"/>
-              </w:rPr>
-              <w:t>AIR</w:t>
-            </w:r>
-            <w:r>
-              <w:rPr>
-                <w:rFonts w:ascii="Garamond" w:eastAsia="Times New Roman" w:hAnsi="Garamond" w:cs="Calibri"/>
-                <w:b/>
-                <w:color w:val="FF0000"/>
-                <w:szCs w:val="24"/>
-              </w:rPr>
-              <w:t>-CAP2702I</w:t>
-            </w:r>
-            <w:r>
-              <w:rPr>
-                <w:rFonts w:ascii="Garamond" w:hAnsi="Garamond" w:cs="Calibri"/>
-                <w:b/>
-                <w:color w:val="FF0000"/>
-                <w:sz w:val="20"/>
-              </w:rPr>
-              <w:t>-</w:t>
-            </w:r>
-            <w:r>
-              <w:rPr>
-                <w:rFonts w:ascii="Garamond" w:eastAsia="Times New Roman" w:hAnsi="Garamond" w:cs="Calibri"/>
-                <w:b/>
-                <w:color w:val="FF0000"/>
-                <w:szCs w:val="24"/>
-              </w:rPr>
-              <w:t>E</w:t>
-            </w:r>
-            <w:r>
-              <w:rPr>
-                <w:rFonts w:ascii="Garamond" w:hAnsi="Garamond" w:cs="Calibri"/>
-                <w:b/>
-                <w:color w:val="FF0000"/>
-                <w:sz w:val="20"/>
-              </w:rPr>
-              <w:t>-</w:t>
-            </w:r>
-            <w:r>
-              <w:rPr>
-                <w:rFonts w:ascii="Garamond" w:eastAsia="Times New Roman" w:hAnsi="Garamond" w:cs="Calibri"/>
-                <w:b/>
-                <w:color w:val="FF0000"/>
-                <w:szCs w:val="24"/>
-              </w:rPr>
-              <w:t>K9</w:t>
-            </w:r>
-            <w:r>
-              <w:rPr>
-                <w:rFonts w:ascii="Garamond" w:hAnsi="Garamond" w:cs="Calibri"/>
-                <w:b/>
-                <w:color w:val="FF0000"/>
-                <w:sz w:val="20"/>
-              </w:rPr>
-              <w:t xml:space="preserve"> </w:t>
-            </w:r>
-            <w:r>
-              <w:rPr>
-                <w:rFonts w:ascii="Garamond" w:hAnsi="Garamond" w:cs="Calibri"/>
-                <w:b/>
-                <w:color w:val="000000"/>
-                <w:sz w:val="20"/>
-              </w:rPr>
-              <w:t xml:space="preserve">is on End of Sales (EOL) since 30 April 2019 with End of Support </w:t>
-            </w:r>
-            <w:r>
-              <w:rPr>
-                <w:rFonts w:ascii="Garamond" w:hAnsi="Garamond" w:cs="Calibri"/>
-                <w:b/>
-                <w:color w:val="000000"/>
-                <w:sz w:val="20"/>
-              </w:rPr>
-              <w:t xml:space="preserve">(EOS) </w:t>
-            </w:r>
-            <w:r>
-              <w:rPr>
-                <w:rFonts w:ascii="Garamond" w:hAnsi="Garamond" w:cs="Calibri"/>
-                <w:b/>
-                <w:color w:val="000000"/>
-                <w:sz w:val="20"/>
-              </w:rPr>
-              <w:t>30 April 20</w:t>
-            </w:r>
-            <w:r>
-              <w:rPr>
-                <w:rFonts w:ascii="Garamond" w:hAnsi="Garamond" w:cs="Calibri"/>
-                <w:b/>
-                <w:color w:val="000000"/>
-                <w:sz w:val="20"/>
-              </w:rPr>
-              <w:t>24.</w:t>
-            </w:r>
-            <w:r>
-              <w:rPr>
-                <w:rFonts w:ascii="Garamond" w:hAnsi="Garamond" w:cs="Calibri"/>
-                <w:b/>
-                <w:color w:val="000000"/>
-                <w:sz w:val="20"/>
-              </w:rPr>
-              <w:t xml:space="preserve"> Therefore</w:t>
-            </w:r>
-            <w:r>
-              <w:rPr>
-                <w:rFonts w:ascii="Garamond" w:hAnsi="Garamond" w:cs="Calibri"/>
-                <w:b/>
-                <w:color w:val="000000"/>
-                <w:sz w:val="20"/>
-              </w:rPr>
-              <w:t xml:space="preserve">, Cisco only offer to sell factory remanufactured edition of the product </w:t>
-            </w:r>
-            <w:r>
-              <w:rPr>
-                <w:rFonts w:ascii="Garamond" w:eastAsia="Times New Roman" w:hAnsi="Garamond" w:cs="Calibri"/>
-                <w:b/>
-                <w:color w:val="FF0000"/>
-                <w:szCs w:val="24"/>
-              </w:rPr>
-              <w:t>AIR-CAP2702I</w:t>
-            </w:r>
-            <w:r>
-              <w:rPr>
-                <w:rFonts w:ascii="Garamond" w:hAnsi="Garamond" w:cs="Calibri"/>
-                <w:b/>
-                <w:color w:val="FF0000"/>
-                <w:sz w:val="20"/>
-              </w:rPr>
-              <w:t>-</w:t>
-            </w:r>
-            <w:r>
-              <w:rPr>
-                <w:rFonts w:ascii="Garamond" w:eastAsia="Times New Roman" w:hAnsi="Garamond" w:cs="Calibri"/>
-                <w:b/>
-                <w:color w:val="FF0000"/>
-                <w:szCs w:val="24"/>
-              </w:rPr>
-              <w:t>E</w:t>
-            </w:r>
-            <w:r>
-              <w:rPr>
-                <w:rFonts w:ascii="Garamond" w:hAnsi="Garamond" w:cs="Calibri"/>
-                <w:b/>
-                <w:color w:val="FF0000"/>
-                <w:sz w:val="20"/>
-              </w:rPr>
-              <w:t>-</w:t>
-            </w:r>
-            <w:r>
-              <w:rPr>
-                <w:rFonts w:ascii="Garamond" w:eastAsia="Times New Roman" w:hAnsi="Garamond" w:cs="Calibri"/>
-                <w:b/>
-                <w:color w:val="FF0000"/>
-                <w:szCs w:val="24"/>
-              </w:rPr>
-              <w:t>K9-RF</w:t>
-            </w:r>
-          </w:p>
-          <w:p>
-            <w:pPr>
-              <w:pStyle w:val="ListParagraph"/>
-              <w:numPr>
-                <w:ilvl w:val="0"/>
-                <w:numId w:val="22"/>
-              </w:numPr>
-              <w:rPr>
-                <w:rFonts w:ascii="Garamond" w:hAnsi="Garamond" w:cs="Calibri"/>
-                <w:b/>
-                <w:color w:val="000000" w:themeColor="text1"/>
-              </w:rPr>
-            </w:pPr>
-            <w:r>
-              <w:rPr>
-                <w:rFonts w:ascii="Garamond" w:hAnsi="Garamond" w:cs="Calibri"/>
-                <w:b/>
-                <w:color w:val="000000" w:themeColor="text1"/>
-              </w:rPr>
-              <w:t xml:space="preserve">Price for the replacement product </w:t>
-            </w:r>
-            <w:r>
-              <w:rPr>
-                <w:rFonts w:ascii="Garamond" w:hAnsi="Garamond" w:cs="Calibri"/>
-                <w:b/>
-                <w:color w:val="FF0000"/>
-              </w:rPr>
-              <w:t>AIR</w:t>
-            </w:r>
-            <w:r>
-              <w:rPr>
-                <w:rFonts w:ascii="Garamond" w:eastAsia="Times New Roman" w:hAnsi="Garamond" w:cs="Calibri"/>
-                <w:b/>
-                <w:color w:val="FF0000"/>
-                <w:szCs w:val="24"/>
-              </w:rPr>
-              <w:t>-CAP2702I</w:t>
-            </w:r>
-            <w:r>
-              <w:rPr>
-                <w:rFonts w:ascii="Garamond" w:hAnsi="Garamond" w:cs="Calibri"/>
-                <w:b/>
-                <w:color w:val="FF0000"/>
-                <w:sz w:val="20"/>
-              </w:rPr>
-              <w:t>-</w:t>
-            </w:r>
-            <w:r>
-              <w:rPr>
-                <w:rFonts w:ascii="Garamond" w:eastAsia="Times New Roman" w:hAnsi="Garamond" w:cs="Calibri"/>
-                <w:b/>
-                <w:color w:val="FF0000"/>
-                <w:szCs w:val="24"/>
-              </w:rPr>
-              <w:t>E</w:t>
-            </w:r>
-            <w:r>
-              <w:rPr>
-                <w:rFonts w:ascii="Garamond" w:hAnsi="Garamond" w:cs="Calibri"/>
-                <w:b/>
-                <w:color w:val="FF0000"/>
-                <w:sz w:val="20"/>
-              </w:rPr>
-              <w:t>-</w:t>
-            </w:r>
-            <w:r>
-              <w:rPr>
-                <w:rFonts w:ascii="Garamond" w:eastAsia="Times New Roman" w:hAnsi="Garamond" w:cs="Calibri"/>
-                <w:b/>
-                <w:color w:val="FF0000"/>
-                <w:szCs w:val="24"/>
-              </w:rPr>
-              <w:t xml:space="preserve">K9 </w:t>
-            </w:r>
-            <w:r>
-              <w:rPr>
-                <w:rFonts w:ascii="Garamond" w:eastAsia="Times New Roman" w:hAnsi="Garamond" w:cs="Calibri"/>
-                <w:b/>
-                <w:color w:val="000000" w:themeColor="text1"/>
-                <w:szCs w:val="24"/>
-              </w:rPr>
-              <w:t xml:space="preserve">is also quoted in this offer </w:t>
-            </w:r>
-            <w:r>
-              <w:rPr>
-                <w:rFonts w:ascii="Garamond" w:eastAsia="Times New Roman" w:hAnsi="Garamond" w:cs="Calibri"/>
-                <w:b/>
-                <w:color w:val="000000" w:themeColor="text1"/>
-                <w:szCs w:val="24"/>
-              </w:rPr>
-              <w:t xml:space="preserve">as optional in case you </w:t>
-            </w:r>
-            <w:r>
-              <w:rPr>
-                <w:rFonts w:ascii="Garamond" w:eastAsia="Times New Roman" w:hAnsi="Garamond" w:cs="Calibri"/>
-                <w:b/>
-                <w:color w:val="000000" w:themeColor="text1"/>
-                <w:szCs w:val="24"/>
-              </w:rPr>
-              <w:t>decide</w:t>
-            </w:r>
-            <w:r>
-              <w:rPr>
-                <w:rFonts w:ascii="Garamond" w:eastAsia="Times New Roman" w:hAnsi="Garamond" w:cs="Calibri"/>
-                <w:b/>
-                <w:color w:val="000000" w:themeColor="text1"/>
-                <w:szCs w:val="24"/>
-              </w:rPr>
-              <w:t xml:space="preserve"> to replace the original requirement considering EOL and EOS</w:t>
-            </w:r>
           </w:p>
         </w:tc>
       </w:tr>
@@ -9223,7 +7465,7 @@
     <w:lsdException w:name="HTML Sample" w:semiHidden="1" w:unhideWhenUsed="1"/>
     <w:lsdException w:name="HTML Typewriter" w:semiHidden="1" w:unhideWhenUsed="1"/>
     <w:lsdException w:name="HTML Variable" w:semiHidden="1" w:unhideWhenUsed="1"/>
-    <w:lsdException w:name="Normal Table" w:qFormat="1"/>
+    <w:lsdException w:name="Normal Table" w:semiHidden="1" w:unhideWhenUsed="1" w:qFormat="1"/>
     <w:lsdException w:name="annotation subject" w:semiHidden="1" w:unhideWhenUsed="1"/>
     <w:lsdException w:name="No List" w:semiHidden="1" w:unhideWhenUsed="1"/>
     <w:lsdException w:name="Outline List 1" w:semiHidden="1" w:unhideWhenUsed="1"/>
@@ -9270,8 +7512,10 @@
     <w:lsdException w:name="Table Subtle 2" w:semiHidden="1" w:unhideWhenUsed="1"/>
     <w:lsdException w:name="Table Web 1" w:semiHidden="1" w:unhideWhenUsed="1"/>
     <w:lsdException w:name="Table Web 2" w:semiHidden="1" w:unhideWhenUsed="1"/>
+    <w:lsdException w:name="Table Web 3" w:semiHidden="1" w:unhideWhenUsed="1"/>
     <w:lsdException w:name="Balloon Text" w:semiHidden="1" w:unhideWhenUsed="1" w:qFormat="1"/>
     <w:lsdException w:name="Table Grid" w:uiPriority="1" w:qFormat="1"/>
+    <w:lsdException w:name="Table Theme" w:semiHidden="1" w:unhideWhenUsed="1"/>
     <w:lsdException w:name="Placeholder Text" w:semiHidden="1"/>
     <w:lsdException w:name="No Spacing" w:uiPriority="1" w:qFormat="1"/>
     <w:lsdException w:name="Light Shading" w:uiPriority="60"/>
@@ -10973,7 +9217,7 @@
 </file>
 
 <file path=customXml/itemProps2.xml><?xml version="1.0" encoding="utf-8"?>
-<ds:datastoreItem xmlns:ds="http://schemas.openxmlformats.org/officeDocument/2006/customXml" ds:itemID="{49B88395-5993-4294-9E05-DEC6D5ACF0AE}">
+<ds:datastoreItem xmlns:ds="http://schemas.openxmlformats.org/officeDocument/2006/customXml" ds:itemID="{1FFB6075-5C94-4E0B-A769-19E37B19F702}">
   <ds:schemaRefs>
     <ds:schemaRef ds:uri="http://schemas.openxmlformats.org/officeDocument/2006/bibliography"/>
   </ds:schemaRefs>

</xml_diff>